<commit_message>
Se terminaron nuevos cursos y se obtuvieron nuevas certificaciones y diplomas
</commit_message>
<xml_diff>
--- a/Cursos/Escuelas/JavaScript/21- NestJS - Programacion Modular, Documentacion con Swagger y Deploy/NestJS - Programación Modular, Documentación con Swagger y Deploy.docx
+++ b/Cursos/Escuelas/JavaScript/21- NestJS - Programacion Modular, Documentacion con Swagger y Deploy/NestJS - Programación Modular, Documentación con Swagger y Deploy.docx
@@ -10699,7 +10699,27 @@
           <w:sz w:val="28"/>
           <w:szCs w:val="28"/>
         </w:rPr>
-        <w:t>npm install --save @nestjs/swagger swagger-</w:t>
+        <w:t xml:space="preserve">npm install --save @nestjs/swagger </w:t>
+      </w:r>
+      <w:proofErr w:type="spellStart"/>
+      <w:r>
+        <w:rPr>
+          <w:b/>
+          <w:bCs/>
+          <w:sz w:val="28"/>
+          <w:szCs w:val="28"/>
+        </w:rPr>
+        <w:t>swagger</w:t>
+      </w:r>
+      <w:proofErr w:type="spellEnd"/>
+      <w:r>
+        <w:rPr>
+          <w:b/>
+          <w:bCs/>
+          <w:sz w:val="28"/>
+          <w:szCs w:val="28"/>
+        </w:rPr>
+        <w:t>-</w:t>
       </w:r>
       <w:proofErr w:type="spellStart"/>
       <w:r>
@@ -11299,6 +11319,75 @@
           <w:szCs w:val="28"/>
         </w:rPr>
         <w:t xml:space="preserve"> en cada una de las propiedades que el DTO necesita.</w:t>
+      </w:r>
+    </w:p>
+    <w:p>
+      <w:pPr>
+        <w:rPr>
+          <w:sz w:val="28"/>
+          <w:szCs w:val="28"/>
+        </w:rPr>
+      </w:pPr>
+      <w:r>
+        <w:rPr>
+          <w:b/>
+          <w:bCs/>
+          <w:sz w:val="28"/>
+          <w:szCs w:val="28"/>
+        </w:rPr>
+        <w:t>NOTA</w:t>
+      </w:r>
+      <w:r>
+        <w:rPr>
+          <w:sz w:val="28"/>
+          <w:szCs w:val="28"/>
+        </w:rPr>
+        <w:t xml:space="preserve">: Es necesario colocar </w:t>
+      </w:r>
+      <w:r>
+        <w:rPr>
+          <w:b/>
+          <w:bCs/>
+          <w:sz w:val="28"/>
+          <w:szCs w:val="28"/>
+        </w:rPr>
+        <w:t>@</w:t>
+      </w:r>
+      <w:proofErr w:type="gramStart"/>
+      <w:r>
+        <w:rPr>
+          <w:b/>
+          <w:bCs/>
+          <w:sz w:val="28"/>
+          <w:szCs w:val="28"/>
+        </w:rPr>
+        <w:t>ApiProperty(</w:t>
+      </w:r>
+      <w:proofErr w:type="gramEnd"/>
+      <w:r>
+        <w:rPr>
+          <w:b/>
+          <w:bCs/>
+          <w:sz w:val="28"/>
+          <w:szCs w:val="28"/>
+        </w:rPr>
+        <w:t>)</w:t>
+      </w:r>
+      <w:r>
+        <w:rPr>
+          <w:b/>
+          <w:bCs/>
+          <w:sz w:val="28"/>
+          <w:szCs w:val="28"/>
+        </w:rPr>
+        <w:t xml:space="preserve"> </w:t>
+      </w:r>
+      <w:r>
+        <w:rPr>
+          <w:sz w:val="28"/>
+          <w:szCs w:val="28"/>
+        </w:rPr>
+        <w:t>en todas las propiedades para evitar errores inesperados.</w:t>
       </w:r>
     </w:p>
     <w:p>

</xml_diff>